<commit_message>
Actualizacion Revisiones y REM 26-10-12
</commit_message>
<xml_diff>
--- a/Revisiones/Revision 1.docx
+++ b/Revisiones/Revision 1.docx
@@ -5,7 +5,15 @@
     <w:p/>
     <w:p>
       <w:r>
-        <w:t>Revisor: yedir moreno</w:t>
+        <w:t xml:space="preserve">Revisor: </w:t>
+      </w:r>
+      <w:proofErr w:type="spellStart"/>
+      <w:r>
+        <w:t>yedir</w:t>
+      </w:r>
+      <w:proofErr w:type="spellEnd"/>
+      <w:r>
+        <w:t xml:space="preserve"> moreno</w:t>
       </w:r>
     </w:p>
     <w:p/>
@@ -30,7 +38,15 @@
         </w:numPr>
       </w:pPr>
       <w:r>
-        <w:t>En el prototipo está escrito “evebtos” en varias ocasiones. (figura 6)</w:t>
+        <w:t>En el prototipo está escrito “</w:t>
+      </w:r>
+      <w:proofErr w:type="spellStart"/>
+      <w:r>
+        <w:t>evebtos</w:t>
+      </w:r>
+      <w:proofErr w:type="spellEnd"/>
+      <w:r>
+        <w:t>” en varias ocasiones. (figura 6)</w:t>
       </w:r>
     </w:p>
     <w:p>
@@ -62,19 +78,66 @@
     </w:p>
     <w:p>
       <w:r>
-        <w:t>El proyecto se halla bien enfocado con respecto a resolver la necesidad del usuario, solo en la parte de prototipo falta un poco terminación.  En síntesis es  un buen proyecto y está bien documentado</w:t>
-      </w:r>
+        <w:t xml:space="preserve">El proyecto se halla bien enfocado con respecto a resolver la necesidad del usuario, solo en la parte de prototipo falta un poco terminación.  En síntesis es  un buen proyecto y está bien </w:t>
+      </w:r>
+      <w:proofErr w:type="gramStart"/>
+      <w:r>
+        <w:t>documentado</w:t>
+      </w:r>
+      <w:proofErr w:type="gramEnd"/>
       <w:r>
         <w:t>.</w:t>
       </w:r>
       <w:r>
         <w:t xml:space="preserve"> </w:t>
+      </w:r>
+    </w:p>
+    <w:p/>
+    <w:p>
+      <w:r>
+        <w:t>Respuesta:</w:t>
+      </w:r>
+    </w:p>
+    <w:p>
+      <w:r>
+        <w:t>Se organizaron nuevamente las carpetas, dejando la de revisiones como se debería encontrar.</w:t>
+      </w:r>
+    </w:p>
+    <w:p>
+      <w:r>
+        <w:t>Solo esta escrito una vez de esta manera, se realizara la corrección pertinente.</w:t>
+      </w:r>
+    </w:p>
+    <w:p>
+      <w:r>
+        <w:t>Cuando dice que no tiene objetivo definido como tal a que se refiere</w:t>
+      </w:r>
+      <w:proofErr w:type="gramStart"/>
+      <w:r>
+        <w:t>?</w:t>
+      </w:r>
+      <w:proofErr w:type="gramEnd"/>
+      <w:r>
+        <w:t xml:space="preserve"> El enunciado describe el objetivo de la aplicación si esto es de lo que estamos hablando.</w:t>
+      </w:r>
+    </w:p>
+    <w:p>
+      <w:r>
+        <w:t>Que de las necesidades no esta “debidamente estipulado”.</w:t>
+      </w:r>
+    </w:p>
+    <w:p>
+      <w:r>
+        <w:t>Nos gustaría que las observaciones fueran mas claras para comprender lo que se quiere expresar con estas, pues al no ser específicos no tenemos algún criterio valido para cambiar algo.</w:t>
+      </w:r>
+    </w:p>
+    <w:p>
+      <w:r>
+        <w:t>Gracias por las observaciones.</w:t>
       </w:r>
       <w:bookmarkStart w:id="0" w:name="_GoBack"/>
       <w:bookmarkEnd w:id="0"/>
     </w:p>
-    <w:p/>
-    <w:p/>
     <w:sectPr>
       <w:pgSz w:w="12240" w:h="15840"/>
       <w:pgMar w:top="1417" w:right="1701" w:bottom="1417" w:left="1701" w:header="708" w:footer="708" w:gutter="0"/>

</xml_diff>